<commit_message>
get exact matching node uri
</commit_message>
<xml_diff>
--- a/getLocationURI/geoLinkRDF.docx
+++ b/getLocationURI/geoLinkRDF.docx
@@ -5,14 +5,355 @@
     <w:p>
       <w:pPr>
         <w:spacing w:line="276" w:lineRule="auto"/>
-      </w:pPr>
-      <w:r>
-        <w:t>1. node type1 (O</w:t>
+        <w:rPr>
+          <w:b/>
+          <w:bCs/>
+        </w:rPr>
+      </w:pPr>
+      <w:r>
+        <w:rPr>
+          <w:b/>
+          <w:bCs/>
+        </w:rPr>
+        <w:t xml:space="preserve">Exact matching. </w:t>
       </w:r>
       <w:bookmarkStart w:id="0" w:name="_GoBack"/>
       <w:bookmarkEnd w:id="0"/>
-      <w:r>
-        <w:t xml:space="preserve">nly matching with </w:t>
+    </w:p>
+    <w:p>
+      <w:pPr>
+        <w:spacing w:line="276" w:lineRule="auto"/>
+        <w:rPr>
+          <w:b/>
+          <w:bCs/>
+        </w:rPr>
+      </w:pPr>
+    </w:p>
+    <w:p>
+      <w:pPr>
+        <w:spacing w:line="276" w:lineRule="auto"/>
+        <w:rPr>
+          <w:b/>
+          <w:bCs/>
+        </w:rPr>
+      </w:pPr>
+      <w:r>
+        <w:rPr>
+          <w:b/>
+          <w:bCs/>
+        </w:rPr>
+        <w:t>I</w:t>
+      </w:r>
+      <w:r>
+        <w:rPr>
+          <w:b/>
+          <w:bCs/>
+        </w:rPr>
+        <w:t>. location information per map</w:t>
+      </w:r>
+    </w:p>
+    <w:p>
+      <w:pPr>
+        <w:spacing w:line="276" w:lineRule="auto"/>
+        <w:rPr>
+          <w:b/>
+          <w:bCs/>
+        </w:rPr>
+      </w:pPr>
+      <w:r>
+        <w:rPr>
+          <w:b/>
+          <w:bCs/>
+        </w:rPr>
+        <w:t>USGS-60-CA-modoclavabed-e1886-s1884.jpg</w:t>
+      </w:r>
+      <w:r>
+        <w:rPr>
+          <w:b/>
+          <w:bCs/>
+        </w:rPr>
+        <w:t xml:space="preserve"> -&gt; metadata about </w:t>
+      </w:r>
+    </w:p>
+    <w:p>
+      <w:pPr>
+        <w:spacing w:line="276" w:lineRule="auto"/>
+      </w:pPr>
+      <w:r>
+        <w:t>42-41</w:t>
+      </w:r>
+      <w:r>
+        <w:rPr>
+          <w:rFonts w:eastAsiaTheme="minorHAnsi"/>
+        </w:rPr>
+        <w:t>°</w:t>
+      </w:r>
+      <w:r>
+        <w:rPr>
+          <w:rFonts w:eastAsiaTheme="minorHAnsi"/>
+        </w:rPr>
+        <w:t xml:space="preserve"> (latitude)</w:t>
+      </w:r>
+    </w:p>
+    <w:p>
+      <w:pPr>
+        <w:spacing w:line="276" w:lineRule="auto"/>
+        <w:rPr>
+          <w:rFonts w:eastAsiaTheme="minorHAnsi"/>
+        </w:rPr>
+      </w:pPr>
+      <w:r>
+        <w:t>-</w:t>
+      </w:r>
+      <w:r>
+        <w:t xml:space="preserve">122 - </w:t>
+      </w:r>
+      <w:r>
+        <w:t>-</w:t>
+      </w:r>
+      <w:r>
+        <w:t>121</w:t>
+      </w:r>
+      <w:r>
+        <w:rPr>
+          <w:rFonts w:eastAsiaTheme="minorHAnsi"/>
+        </w:rPr>
+        <w:t>°</w:t>
+      </w:r>
+      <w:r>
+        <w:rPr>
+          <w:rFonts w:eastAsiaTheme="minorHAnsi"/>
+        </w:rPr>
+        <w:t xml:space="preserve"> (longitude)</w:t>
+      </w:r>
+    </w:p>
+    <w:p>
+      <w:pPr>
+        <w:spacing w:line="276" w:lineRule="auto"/>
+        <w:rPr>
+          <w:rFonts w:eastAsiaTheme="minorHAnsi"/>
+        </w:rPr>
+      </w:pPr>
+    </w:p>
+    <w:p>
+      <w:pPr>
+        <w:spacing w:line="276" w:lineRule="auto"/>
+        <w:rPr>
+          <w:rFonts w:eastAsiaTheme="minorHAnsi"/>
+        </w:rPr>
+      </w:pPr>
+      <w:r>
+        <w:rPr>
+          <w:rFonts w:ascii="Arial" w:hAnsi="Arial" w:cs="Arial"/>
+          <w:color w:val="000000"/>
+          <w:sz w:val="20"/>
+          <w:szCs w:val="20"/>
+        </w:rPr>
+        <w:t>41.</w:t>
+      </w:r>
+      <w:proofErr w:type="gramStart"/>
+      <w:r>
+        <w:rPr>
+          <w:rFonts w:ascii="Arial" w:hAnsi="Arial" w:cs="Arial"/>
+          <w:color w:val="000000"/>
+          <w:sz w:val="20"/>
+          <w:szCs w:val="20"/>
+        </w:rPr>
+        <w:t>00000,-</w:t>
+      </w:r>
+      <w:proofErr w:type="gramEnd"/>
+      <w:r>
+        <w:rPr>
+          <w:rFonts w:ascii="Arial" w:hAnsi="Arial" w:cs="Arial"/>
+          <w:color w:val="000000"/>
+          <w:sz w:val="20"/>
+          <w:szCs w:val="20"/>
+        </w:rPr>
+        <w:t>122.00000; 42.00000,-122.00000; 42.00000,-121.00000; 41.00000,-121.00000; 41.00000,-122.00000</w:t>
+      </w:r>
+    </w:p>
+    <w:p>
+      <w:pPr>
+        <w:spacing w:line="276" w:lineRule="auto"/>
+        <w:rPr>
+          <w:rFonts w:eastAsiaTheme="minorHAnsi"/>
+        </w:rPr>
+      </w:pPr>
+    </w:p>
+    <w:p>
+      <w:pPr>
+        <w:spacing w:line="276" w:lineRule="auto"/>
+        <w:rPr>
+          <w:rFonts w:eastAsiaTheme="minorHAnsi"/>
+        </w:rPr>
+      </w:pPr>
+      <w:r>
+        <w:rPr>
+          <w:rFonts w:eastAsiaTheme="minorHAnsi"/>
+        </w:rPr>
+        <w:t xml:space="preserve">Header. </w:t>
+      </w:r>
+    </w:p>
+    <w:p>
+      <w:pPr>
+        <w:spacing w:line="276" w:lineRule="auto"/>
+      </w:pPr>
+      <w:r>
+        <w:t xml:space="preserve">1. Get node URI + coordinate information as much as possible from the phrase by </w:t>
+      </w:r>
+      <w:proofErr w:type="spellStart"/>
+      <w:r>
+        <w:t>sparql</w:t>
+      </w:r>
+      <w:proofErr w:type="spellEnd"/>
+      <w:r>
+        <w:t xml:space="preserve"> query (</w:t>
+      </w:r>
+      <w:r>
+        <w:t>node types, partial and insensitive matching)</w:t>
+      </w:r>
+    </w:p>
+    <w:p>
+      <w:pPr>
+        <w:spacing w:line="276" w:lineRule="auto"/>
+      </w:pPr>
+      <w:r>
+        <w:t xml:space="preserve">2. filtering with location information of map. </w:t>
+      </w:r>
+    </w:p>
+    <w:p>
+      <w:pPr>
+        <w:spacing w:line="276" w:lineRule="auto"/>
+      </w:pPr>
+    </w:p>
+    <w:p>
+      <w:pPr>
+        <w:spacing w:line="276" w:lineRule="auto"/>
+        <w:rPr>
+          <w:b/>
+          <w:bCs/>
+        </w:rPr>
+      </w:pPr>
+      <w:r>
+        <w:rPr>
+          <w:b/>
+          <w:bCs/>
+        </w:rPr>
+        <w:t>II</w:t>
+      </w:r>
+      <w:r>
+        <w:rPr>
+          <w:b/>
+          <w:bCs/>
+        </w:rPr>
+        <w:t xml:space="preserve">. site: </w:t>
+      </w:r>
+      <w:proofErr w:type="spellStart"/>
+      <w:r>
+        <w:rPr>
+          <w:b/>
+          <w:bCs/>
+        </w:rPr>
+        <w:t>linkedgeodata</w:t>
+      </w:r>
+      <w:proofErr w:type="spellEnd"/>
+      <w:r>
+        <w:rPr>
+          <w:b/>
+          <w:bCs/>
+        </w:rPr>
+        <w:t>, black mountain</w:t>
+      </w:r>
+    </w:p>
+    <w:p>
+      <w:pPr>
+        <w:spacing w:line="276" w:lineRule="auto"/>
+        <w:rPr>
+          <w:b/>
+          <w:bCs/>
+        </w:rPr>
+      </w:pPr>
+      <w:r>
+        <w:rPr>
+          <w:b/>
+          <w:bCs/>
+        </w:rPr>
+        <w:t>III</w:t>
+      </w:r>
+      <w:r>
+        <w:rPr>
+          <w:b/>
+          <w:bCs/>
+        </w:rPr>
+        <w:t xml:space="preserve">. site: the Prof. relation, way </w:t>
+      </w:r>
+    </w:p>
+    <w:p>
+      <w:pPr>
+        <w:spacing w:line="276" w:lineRule="auto"/>
+      </w:pPr>
+      <w:hyperlink r:id="rId5" w:history="1">
+        <w:r>
+          <w:rPr>
+            <w:rStyle w:val="Hyperlink"/>
+          </w:rPr>
+          <w:t>https://www.openstreetmap.org/relation/4517638</w:t>
+        </w:r>
+      </w:hyperlink>
+    </w:p>
+    <w:p>
+      <w:pPr>
+        <w:spacing w:line="276" w:lineRule="auto"/>
+      </w:pPr>
+    </w:p>
+    <w:p>
+      <w:pPr>
+        <w:spacing w:line="276" w:lineRule="auto"/>
+      </w:pPr>
+      <w:r>
+        <w:t>https://wiki.openstreetmap.org/wiki/Beginners_Guide_1.3</w:t>
+      </w:r>
+    </w:p>
+    <w:p>
+      <w:pPr>
+        <w:spacing w:line="276" w:lineRule="auto"/>
+      </w:pPr>
+    </w:p>
+    <w:p>
+      <w:pPr>
+        <w:spacing w:line="276" w:lineRule="auto"/>
+      </w:pPr>
+      <w:r>
+        <w:t>https://www.openstreetmap.org/relation/4517638</w:t>
+      </w:r>
+    </w:p>
+    <w:p>
+      <w:pPr>
+        <w:spacing w:line="276" w:lineRule="auto"/>
+      </w:pPr>
+      <w:r>
+        <w:t>https://wiki.openstreetmap.org/wiki/Beginners_Guide_1.3</w:t>
+      </w:r>
+    </w:p>
+    <w:p>
+      <w:pPr>
+        <w:spacing w:line="276" w:lineRule="auto"/>
+      </w:pPr>
+      <w:r>
+        <w:t>https://query.wikidata.org/</w:t>
+      </w:r>
+    </w:p>
+    <w:p>
+      <w:pPr>
+        <w:spacing w:line="276" w:lineRule="auto"/>
+      </w:pPr>
+    </w:p>
+    <w:p>
+      <w:pPr>
+        <w:spacing w:line="276" w:lineRule="auto"/>
+      </w:pPr>
+      <w:r>
+        <w:t xml:space="preserve">1. node type1 (Only matching with </w:t>
       </w:r>
       <w:r>
         <w:rPr>
@@ -552,7 +893,7 @@
                       <w:szCs w:val="24"/>
                     </w:rPr>
                   </w:pPr>
-                  <w:hyperlink r:id="rId5" w:anchor="type" w:history="1">
+                  <w:hyperlink r:id="rId6" w:anchor="type" w:history="1">
                     <w:r>
                       <w:rPr>
                         <w:rFonts w:ascii="Times New Roman" w:eastAsia="Times New Roman" w:hAnsi="Times New Roman" w:cs="Times New Roman"/>
@@ -591,7 +932,7 @@
                       <w:szCs w:val="24"/>
                     </w:rPr>
                   </w:pPr>
-                  <w:hyperlink r:id="rId6" w:anchor="Feature" w:history="1">
+                  <w:hyperlink r:id="rId7" w:anchor="Feature" w:history="1">
                     <w:r>
                       <w:rPr>
                         <w:rFonts w:ascii="Times New Roman" w:eastAsia="Times New Roman" w:hAnsi="Times New Roman" w:cs="Times New Roman"/>
@@ -635,7 +976,7 @@
                       <w:szCs w:val="24"/>
                     </w:rPr>
                   </w:pPr>
-                  <w:hyperlink r:id="rId7" w:anchor="type" w:history="1">
+                  <w:hyperlink r:id="rId8" w:anchor="type" w:history="1">
                     <w:r>
                       <w:rPr>
                         <w:rFonts w:ascii="Times New Roman" w:eastAsia="Times New Roman" w:hAnsi="Times New Roman" w:cs="Times New Roman"/>
@@ -685,7 +1026,7 @@
                       <w:szCs w:val="24"/>
                     </w:rPr>
                   </w:pPr>
-                  <w:hyperlink r:id="rId8" w:history="1">
+                  <w:hyperlink r:id="rId9" w:history="1">
                     <w:r>
                       <w:rPr>
                         <w:rFonts w:ascii="Times New Roman" w:eastAsia="Times New Roman" w:hAnsi="Times New Roman" w:cs="Times New Roman"/>
@@ -740,7 +1081,7 @@
                       <w:szCs w:val="24"/>
                     </w:rPr>
                   </w:pPr>
-                  <w:hyperlink r:id="rId9" w:anchor="type" w:history="1">
+                  <w:hyperlink r:id="rId10" w:anchor="type" w:history="1">
                     <w:r>
                       <w:rPr>
                         <w:rFonts w:ascii="Times New Roman" w:eastAsia="Times New Roman" w:hAnsi="Times New Roman" w:cs="Times New Roman"/>
@@ -779,7 +1120,7 @@
                       <w:szCs w:val="24"/>
                     </w:rPr>
                   </w:pPr>
-                  <w:hyperlink r:id="rId10" w:history="1">
+                  <w:hyperlink r:id="rId11" w:history="1">
                     <w:r>
                       <w:rPr>
                         <w:rFonts w:ascii="Times New Roman" w:eastAsia="Times New Roman" w:hAnsi="Times New Roman" w:cs="Times New Roman"/>
@@ -823,7 +1164,7 @@
                       <w:szCs w:val="24"/>
                     </w:rPr>
                   </w:pPr>
-                  <w:hyperlink r:id="rId11" w:anchor="type" w:history="1">
+                  <w:hyperlink r:id="rId12" w:anchor="type" w:history="1">
                     <w:r>
                       <w:rPr>
                         <w:rFonts w:ascii="Times New Roman" w:eastAsia="Times New Roman" w:hAnsi="Times New Roman" w:cs="Times New Roman"/>
@@ -873,7 +1214,7 @@
                       <w:szCs w:val="24"/>
                     </w:rPr>
                   </w:pPr>
-                  <w:hyperlink r:id="rId12" w:history="1">
+                  <w:hyperlink r:id="rId13" w:history="1">
                     <w:r>
                       <w:rPr>
                         <w:rFonts w:ascii="Times New Roman" w:eastAsia="Times New Roman" w:hAnsi="Times New Roman" w:cs="Times New Roman"/>
@@ -928,7 +1269,7 @@
                       <w:szCs w:val="24"/>
                     </w:rPr>
                   </w:pPr>
-                  <w:hyperlink r:id="rId13" w:history="1">
+                  <w:hyperlink r:id="rId14" w:history="1">
                     <w:r>
                       <w:rPr>
                         <w:rFonts w:ascii="Times New Roman" w:eastAsia="Times New Roman" w:hAnsi="Times New Roman" w:cs="Times New Roman"/>
@@ -1007,7 +1348,7 @@
                       <w:szCs w:val="24"/>
                     </w:rPr>
                   </w:pPr>
-                  <w:hyperlink r:id="rId14" w:anchor="label" w:history="1">
+                  <w:hyperlink r:id="rId15" w:anchor="label" w:history="1">
                     <w:r>
                       <w:rPr>
                         <w:rFonts w:ascii="Times New Roman" w:eastAsia="Times New Roman" w:hAnsi="Times New Roman" w:cs="Times New Roman"/>
@@ -1119,7 +1460,7 @@
                       <w:highlight w:val="yellow"/>
                     </w:rPr>
                   </w:pPr>
-                  <w:hyperlink r:id="rId15" w:anchor="sameAs" w:history="1">
+                  <w:hyperlink r:id="rId16" w:anchor="sameAs" w:history="1">
                     <w:r>
                       <w:rPr>
                         <w:rFonts w:ascii="Times New Roman" w:eastAsia="Times New Roman" w:hAnsi="Times New Roman" w:cs="Times New Roman"/>
@@ -1176,7 +1517,7 @@
                       <w:highlight w:val="yellow"/>
                     </w:rPr>
                   </w:pPr>
-                  <w:hyperlink r:id="rId16" w:history="1">
+                  <w:hyperlink r:id="rId17" w:history="1">
                     <w:r>
                       <w:rPr>
                         <w:rFonts w:ascii="Times New Roman" w:eastAsia="Times New Roman" w:hAnsi="Times New Roman" w:cs="Times New Roman"/>
@@ -1223,7 +1564,7 @@
                       <w:szCs w:val="24"/>
                     </w:rPr>
                   </w:pPr>
-                  <w:hyperlink r:id="rId17" w:history="1">
+                  <w:hyperlink r:id="rId18" w:history="1">
                     <w:r>
                       <w:rPr>
                         <w:rFonts w:ascii="Times New Roman" w:eastAsia="Times New Roman" w:hAnsi="Times New Roman" w:cs="Times New Roman"/>
@@ -1262,7 +1603,7 @@
                       <w:szCs w:val="24"/>
                     </w:rPr>
                   </w:pPr>
-                  <w:hyperlink r:id="rId18" w:history="1">
+                  <w:hyperlink r:id="rId19" w:history="1">
                     <w:r>
                       <w:rPr>
                         <w:rFonts w:ascii="Times New Roman" w:eastAsia="Times New Roman" w:hAnsi="Times New Roman" w:cs="Times New Roman"/>
@@ -1306,7 +1647,7 @@
                       <w:szCs w:val="24"/>
                     </w:rPr>
                   </w:pPr>
-                  <w:hyperlink r:id="rId19" w:history="1">
+                  <w:hyperlink r:id="rId20" w:history="1">
                     <w:r>
                       <w:rPr>
                         <w:rFonts w:ascii="Times New Roman" w:eastAsia="Times New Roman" w:hAnsi="Times New Roman" w:cs="Times New Roman"/>
@@ -1385,7 +1726,7 @@
                       <w:szCs w:val="24"/>
                     </w:rPr>
                   </w:pPr>
-                  <w:hyperlink r:id="rId20" w:history="1">
+                  <w:hyperlink r:id="rId21" w:history="1">
                     <w:r>
                       <w:rPr>
                         <w:rFonts w:ascii="Times New Roman" w:eastAsia="Times New Roman" w:hAnsi="Times New Roman" w:cs="Times New Roman"/>
@@ -1464,7 +1805,7 @@
                       <w:szCs w:val="24"/>
                     </w:rPr>
                   </w:pPr>
-                  <w:hyperlink r:id="rId21" w:anchor="geometry" w:history="1">
+                  <w:hyperlink r:id="rId22" w:anchor="geometry" w:history="1">
                     <w:r>
                       <w:rPr>
                         <w:rFonts w:ascii="Times New Roman" w:eastAsia="Times New Roman" w:hAnsi="Times New Roman" w:cs="Times New Roman"/>
@@ -1503,7 +1844,7 @@
                       <w:szCs w:val="24"/>
                     </w:rPr>
                   </w:pPr>
-                  <w:hyperlink r:id="rId22" w:history="1">
+                  <w:hyperlink r:id="rId23" w:history="1">
                     <w:r>
                       <w:rPr>
                         <w:rFonts w:ascii="Times New Roman" w:eastAsia="Times New Roman" w:hAnsi="Times New Roman" w:cs="Times New Roman"/>
@@ -1547,7 +1888,7 @@
                       <w:szCs w:val="24"/>
                     </w:rPr>
                   </w:pPr>
-                  <w:hyperlink r:id="rId23" w:anchor="lat" w:history="1">
+                  <w:hyperlink r:id="rId24" w:anchor="lat" w:history="1">
                     <w:r>
                       <w:rPr>
                         <w:rFonts w:ascii="Times New Roman" w:eastAsia="Times New Roman" w:hAnsi="Times New Roman" w:cs="Times New Roman"/>
@@ -1637,7 +1978,7 @@
                       <w:szCs w:val="24"/>
                     </w:rPr>
                   </w:pPr>
-                  <w:hyperlink r:id="rId24" w:anchor="long" w:history="1">
+                  <w:hyperlink r:id="rId25" w:anchor="long" w:history="1">
                     <w:r>
                       <w:rPr>
                         <w:rFonts w:ascii="Times New Roman" w:eastAsia="Times New Roman" w:hAnsi="Times New Roman" w:cs="Times New Roman"/>
@@ -1727,7 +2068,7 @@
                       <w:szCs w:val="24"/>
                     </w:rPr>
                   </w:pPr>
-                  <w:hyperlink r:id="rId25" w:history="1">
+                  <w:hyperlink r:id="rId26" w:history="1">
                     <w:r>
                       <w:rPr>
                         <w:rFonts w:ascii="Times New Roman" w:eastAsia="Times New Roman" w:hAnsi="Times New Roman" w:cs="Times New Roman"/>
@@ -1817,7 +2158,7 @@
                       <w:szCs w:val="24"/>
                     </w:rPr>
                   </w:pPr>
-                  <w:hyperlink r:id="rId26" w:history="1">
+                  <w:hyperlink r:id="rId27" w:history="1">
                     <w:r>
                       <w:rPr>
                         <w:rFonts w:ascii="Times New Roman" w:eastAsia="Times New Roman" w:hAnsi="Times New Roman" w:cs="Times New Roman"/>
@@ -1856,7 +2197,7 @@
                       <w:szCs w:val="24"/>
                     </w:rPr>
                   </w:pPr>
-                  <w:hyperlink r:id="rId27" w:anchor="point" w:history="1">
+                  <w:hyperlink r:id="rId28" w:anchor="point" w:history="1">
                     <w:r>
                       <w:rPr>
                         <w:rFonts w:ascii="Times New Roman" w:eastAsia="Times New Roman" w:hAnsi="Times New Roman" w:cs="Times New Roman"/>
@@ -1900,7 +2241,7 @@
                       <w:szCs w:val="24"/>
                     </w:rPr>
                   </w:pPr>
-                  <w:hyperlink r:id="rId28" w:history="1">
+                  <w:hyperlink r:id="rId29" w:history="1">
                     <w:r>
                       <w:rPr>
                         <w:rFonts w:ascii="Times New Roman" w:eastAsia="Times New Roman" w:hAnsi="Times New Roman" w:cs="Times New Roman"/>
@@ -1979,7 +2320,7 @@
                       <w:szCs w:val="24"/>
                     </w:rPr>
                   </w:pPr>
-                  <w:hyperlink r:id="rId29" w:history="1">
+                  <w:hyperlink r:id="rId30" w:history="1">
                     <w:r>
                       <w:rPr>
                         <w:rFonts w:ascii="Times New Roman" w:eastAsia="Times New Roman" w:hAnsi="Times New Roman" w:cs="Times New Roman"/>
@@ -2058,7 +2399,7 @@
                       <w:szCs w:val="24"/>
                     </w:rPr>
                   </w:pPr>
-                  <w:hyperlink r:id="rId30" w:history="1">
+                  <w:hyperlink r:id="rId31" w:history="1">
                     <w:r>
                       <w:rPr>
                         <w:rFonts w:ascii="Times New Roman" w:eastAsia="Times New Roman" w:hAnsi="Times New Roman" w:cs="Times New Roman"/>
@@ -2137,7 +2478,7 @@
                       <w:szCs w:val="24"/>
                     </w:rPr>
                   </w:pPr>
-                  <w:hyperlink r:id="rId31" w:history="1">
+                  <w:hyperlink r:id="rId32" w:history="1">
                     <w:r>
                       <w:rPr>
                         <w:rFonts w:ascii="Times New Roman" w:eastAsia="Times New Roman" w:hAnsi="Times New Roman" w:cs="Times New Roman"/>
@@ -2226,7 +2567,7 @@
       <w:pPr>
         <w:spacing w:line="276" w:lineRule="auto"/>
       </w:pPr>
-      <w:hyperlink r:id="rId32" w:history="1">
+      <w:hyperlink r:id="rId33" w:history="1">
         <w:r>
           <w:rPr>
             <w:rStyle w:val="Hyperlink"/>
@@ -2312,7 +2653,7 @@
       <w:pPr>
         <w:spacing w:line="276" w:lineRule="auto"/>
       </w:pPr>
-      <w:hyperlink r:id="rId33" w:history="1">
+      <w:hyperlink r:id="rId34" w:history="1">
         <w:r>
           <w:rPr>
             <w:rStyle w:val="Hyperlink"/>
@@ -2432,7 +2773,7 @@
             <w:pPr>
               <w:spacing w:line="276" w:lineRule="auto"/>
             </w:pPr>
-            <w:hyperlink r:id="rId34" w:anchor="type" w:history="1">
+            <w:hyperlink r:id="rId35" w:anchor="type" w:history="1">
               <w:r>
                 <w:rPr>
                   <w:rStyle w:val="Hyperlink"/>
@@ -2458,7 +2799,7 @@
             <w:pPr>
               <w:spacing w:line="276" w:lineRule="auto"/>
             </w:pPr>
-            <w:hyperlink r:id="rId35" w:anchor="Feature" w:history="1">
+            <w:hyperlink r:id="rId36" w:anchor="Feature" w:history="1">
               <w:r>
                 <w:rPr>
                   <w:rStyle w:val="Hyperlink"/>
@@ -2489,7 +2830,7 @@
             <w:pPr>
               <w:spacing w:line="276" w:lineRule="auto"/>
             </w:pPr>
-            <w:hyperlink r:id="rId36" w:anchor="type" w:history="1">
+            <w:hyperlink r:id="rId37" w:anchor="type" w:history="1">
               <w:r>
                 <w:rPr>
                   <w:rStyle w:val="Hyperlink"/>
@@ -2515,7 +2856,7 @@
             <w:pPr>
               <w:spacing w:line="276" w:lineRule="auto"/>
             </w:pPr>
-            <w:hyperlink r:id="rId37" w:history="1">
+            <w:hyperlink r:id="rId38" w:history="1">
               <w:r>
                 <w:rPr>
                   <w:rStyle w:val="Hyperlink"/>
@@ -2546,7 +2887,7 @@
             <w:pPr>
               <w:spacing w:line="276" w:lineRule="auto"/>
             </w:pPr>
-            <w:hyperlink r:id="rId38" w:anchor="type" w:history="1">
+            <w:hyperlink r:id="rId39" w:anchor="type" w:history="1">
               <w:r>
                 <w:rPr>
                   <w:rStyle w:val="Hyperlink"/>
@@ -2572,7 +2913,7 @@
             <w:pPr>
               <w:spacing w:line="276" w:lineRule="auto"/>
             </w:pPr>
-            <w:hyperlink r:id="rId39" w:history="1">
+            <w:hyperlink r:id="rId40" w:history="1">
               <w:r>
                 <w:rPr>
                   <w:rStyle w:val="Hyperlink"/>
@@ -2603,7 +2944,7 @@
             <w:pPr>
               <w:spacing w:line="276" w:lineRule="auto"/>
             </w:pPr>
-            <w:hyperlink r:id="rId40" w:anchor="type" w:history="1">
+            <w:hyperlink r:id="rId41" w:anchor="type" w:history="1">
               <w:r>
                 <w:rPr>
                   <w:rStyle w:val="Hyperlink"/>
@@ -2629,7 +2970,7 @@
             <w:pPr>
               <w:spacing w:line="276" w:lineRule="auto"/>
             </w:pPr>
-            <w:hyperlink r:id="rId41" w:history="1">
+            <w:hyperlink r:id="rId42" w:history="1">
               <w:r>
                 <w:rPr>
                   <w:rStyle w:val="Hyperlink"/>
@@ -2660,7 +3001,7 @@
             <w:pPr>
               <w:spacing w:line="276" w:lineRule="auto"/>
             </w:pPr>
-            <w:hyperlink r:id="rId42" w:history="1">
+            <w:hyperlink r:id="rId43" w:history="1">
               <w:r>
                 <w:rPr>
                   <w:rStyle w:val="Hyperlink"/>
@@ -2712,7 +3053,7 @@
             <w:pPr>
               <w:spacing w:line="276" w:lineRule="auto"/>
             </w:pPr>
-            <w:hyperlink r:id="rId43" w:anchor="label" w:history="1">
+            <w:hyperlink r:id="rId44" w:anchor="label" w:history="1">
               <w:r>
                 <w:rPr>
                   <w:rStyle w:val="Hyperlink"/>
@@ -2764,7 +3105,7 @@
             <w:pPr>
               <w:spacing w:line="276" w:lineRule="auto"/>
             </w:pPr>
-            <w:hyperlink r:id="rId44" w:history="1">
+            <w:hyperlink r:id="rId45" w:history="1">
               <w:r>
                 <w:rPr>
                   <w:rStyle w:val="Hyperlink"/>
@@ -2790,7 +3131,7 @@
             <w:pPr>
               <w:spacing w:line="276" w:lineRule="auto"/>
             </w:pPr>
-            <w:hyperlink r:id="rId45" w:history="1">
+            <w:hyperlink r:id="rId46" w:history="1">
               <w:r>
                 <w:rPr>
                   <w:rStyle w:val="Hyperlink"/>
@@ -2821,7 +3162,7 @@
             <w:pPr>
               <w:spacing w:line="276" w:lineRule="auto"/>
             </w:pPr>
-            <w:hyperlink r:id="rId46" w:history="1">
+            <w:hyperlink r:id="rId47" w:history="1">
               <w:r>
                 <w:rPr>
                   <w:rStyle w:val="Hyperlink"/>
@@ -2885,7 +3226,7 @@
             <w:pPr>
               <w:spacing w:line="276" w:lineRule="auto"/>
             </w:pPr>
-            <w:hyperlink r:id="rId47" w:history="1">
+            <w:hyperlink r:id="rId48" w:history="1">
               <w:r>
                 <w:rPr>
                   <w:rStyle w:val="Hyperlink"/>
@@ -2942,7 +3283,7 @@
                 <w:highlight w:val="yellow"/>
               </w:rPr>
             </w:pPr>
-            <w:hyperlink r:id="rId48" w:anchor="geometry" w:history="1">
+            <w:hyperlink r:id="rId49" w:anchor="geometry" w:history="1">
               <w:r>
                 <w:rPr>
                   <w:rStyle w:val="Hyperlink"/>
@@ -2976,7 +3317,7 @@
                 <w:highlight w:val="yellow"/>
               </w:rPr>
             </w:pPr>
-            <w:hyperlink r:id="rId49" w:history="1">
+            <w:hyperlink r:id="rId50" w:history="1">
               <w:r>
                 <w:rPr>
                   <w:rStyle w:val="Hyperlink"/>
@@ -3010,7 +3351,7 @@
             <w:pPr>
               <w:spacing w:line="276" w:lineRule="auto"/>
             </w:pPr>
-            <w:hyperlink r:id="rId50" w:history="1">
+            <w:hyperlink r:id="rId51" w:history="1">
               <w:r>
                 <w:rPr>
                   <w:rStyle w:val="Hyperlink"/>
@@ -3052,7 +3393,7 @@
       <w:pPr>
         <w:spacing w:line="276" w:lineRule="auto"/>
       </w:pPr>
-      <w:hyperlink r:id="rId51" w:history="1">
+      <w:hyperlink r:id="rId52" w:history="1">
         <w:r>
           <w:rPr>
             <w:rStyle w:val="Hyperlink"/>
@@ -3109,7 +3450,7 @@
               <w:autoSpaceDE/>
               <w:autoSpaceDN/>
             </w:pPr>
-            <w:hyperlink r:id="rId52" w:anchor="asWKT" w:history="1">
+            <w:hyperlink r:id="rId53" w:anchor="asWKT" w:history="1">
               <w:r>
                 <w:rPr>
                   <w:rStyle w:val="Hyperlink"/>
@@ -3459,7 +3800,7 @@
                       <w:szCs w:val="24"/>
                     </w:rPr>
                   </w:pPr>
-                  <w:hyperlink r:id="rId53" w:anchor="sameAs" w:history="1">
+                  <w:hyperlink r:id="rId54" w:anchor="sameAs" w:history="1">
                     <w:r>
                       <w:rPr>
                         <w:rFonts w:ascii="Times New Roman" w:eastAsia="Times New Roman" w:hAnsi="Times New Roman" w:cs="Times New Roman"/>
@@ -3498,7 +3839,7 @@
                       <w:szCs w:val="24"/>
                     </w:rPr>
                   </w:pPr>
-                  <w:hyperlink r:id="rId54" w:history="1">
+                  <w:hyperlink r:id="rId55" w:history="1">
                     <w:r>
                       <w:rPr>
                         <w:rFonts w:ascii="Times New Roman" w:eastAsia="Times New Roman" w:hAnsi="Times New Roman" w:cs="Times New Roman"/>
@@ -3542,7 +3883,7 @@
                       <w:szCs w:val="24"/>
                     </w:rPr>
                   </w:pPr>
-                  <w:hyperlink r:id="rId55" w:anchor="sameAs" w:history="1">
+                  <w:hyperlink r:id="rId56" w:anchor="sameAs" w:history="1">
                     <w:r>
                       <w:rPr>
                         <w:rFonts w:ascii="Times New Roman" w:eastAsia="Times New Roman" w:hAnsi="Times New Roman" w:cs="Times New Roman"/>
@@ -3581,7 +3922,7 @@
                       <w:szCs w:val="24"/>
                     </w:rPr>
                   </w:pPr>
-                  <w:hyperlink r:id="rId56" w:history="1">
+                  <w:hyperlink r:id="rId57" w:history="1">
                     <w:r>
                       <w:rPr>
                         <w:rFonts w:ascii="Times New Roman" w:eastAsia="Times New Roman" w:hAnsi="Times New Roman" w:cs="Times New Roman"/>
@@ -3625,7 +3966,7 @@
                       <w:szCs w:val="24"/>
                     </w:rPr>
                   </w:pPr>
-                  <w:hyperlink r:id="rId57" w:anchor="sameAs" w:history="1">
+                  <w:hyperlink r:id="rId58" w:anchor="sameAs" w:history="1">
                     <w:r>
                       <w:rPr>
                         <w:rFonts w:ascii="Times New Roman" w:eastAsia="Times New Roman" w:hAnsi="Times New Roman" w:cs="Times New Roman"/>
@@ -3664,7 +4005,7 @@
                       <w:szCs w:val="24"/>
                     </w:rPr>
                   </w:pPr>
-                  <w:hyperlink r:id="rId58" w:history="1">
+                  <w:hyperlink r:id="rId59" w:history="1">
                     <w:r>
                       <w:rPr>
                         <w:rFonts w:ascii="Times New Roman" w:eastAsia="Times New Roman" w:hAnsi="Times New Roman" w:cs="Times New Roman"/>
@@ -4859,7 +5200,7 @@
                       <w:szCs w:val="24"/>
                     </w:rPr>
                   </w:pPr>
-                  <w:hyperlink r:id="rId59" w:anchor="sameAs" w:history="1">
+                  <w:hyperlink r:id="rId60" w:anchor="sameAs" w:history="1">
                     <w:r>
                       <w:rPr>
                         <w:rFonts w:ascii="Times New Roman" w:eastAsia="Times New Roman" w:hAnsi="Times New Roman" w:cs="Times New Roman"/>
@@ -4898,7 +5239,7 @@
                       <w:szCs w:val="24"/>
                     </w:rPr>
                   </w:pPr>
-                  <w:hyperlink r:id="rId60" w:history="1">
+                  <w:hyperlink r:id="rId61" w:history="1">
                     <w:r>
                       <w:rPr>
                         <w:rFonts w:ascii="Times New Roman" w:eastAsia="Times New Roman" w:hAnsi="Times New Roman" w:cs="Times New Roman"/>
@@ -4943,7 +5284,7 @@
                       <w:highlight w:val="yellow"/>
                     </w:rPr>
                   </w:pPr>
-                  <w:hyperlink r:id="rId61" w:anchor="sameAs" w:history="1">
+                  <w:hyperlink r:id="rId62" w:anchor="sameAs" w:history="1">
                     <w:r>
                       <w:rPr>
                         <w:rFonts w:ascii="Times New Roman" w:eastAsia="Times New Roman" w:hAnsi="Times New Roman" w:cs="Times New Roman"/>
@@ -4984,7 +5325,7 @@
                       <w:highlight w:val="yellow"/>
                     </w:rPr>
                   </w:pPr>
-                  <w:hyperlink r:id="rId62" w:history="1">
+                  <w:hyperlink r:id="rId63" w:history="1">
                     <w:r>
                       <w:rPr>
                         <w:rFonts w:ascii="Times New Roman" w:eastAsia="Times New Roman" w:hAnsi="Times New Roman" w:cs="Times New Roman"/>

</xml_diff>